<commit_message>
lifecycle hooks topic added
</commit_message>
<xml_diff>
--- a/Angular-Interview.docx
+++ b/Angular-Interview.docx
@@ -113,6 +113,8 @@
       <w:proofErr w:type="spellStart"/>
       <w:r>
         <w:rPr>
+          <w:i/>
+          <w:iCs/>
           <w:lang w:val="en-US"/>
         </w:rPr>
         <w:t>NgModules</w:t>
@@ -139,6 +141,8 @@
       <w:proofErr w:type="spellStart"/>
       <w:r>
         <w:rPr>
+          <w:b/>
+          <w:bCs/>
           <w:lang w:val="en-US"/>
         </w:rPr>
         <w:t>NgModules</w:t>
@@ -148,7 +152,81 @@
         <w:rPr>
           <w:lang w:val="en-US"/>
         </w:rPr>
-        <w:t xml:space="preserve"> keep related code into functional sets. 2 types:</w:t>
+        <w:t xml:space="preserve"> keep related code into functional sets.</w:t>
+      </w:r>
+      <w:r>
+        <w:rPr>
+          <w:lang w:val="en-US"/>
+        </w:rPr>
+        <w:t xml:space="preserve"> </w:t>
+      </w:r>
+      <w:proofErr w:type="spellStart"/>
+      <w:r>
+        <w:rPr>
+          <w:lang w:val="en-US"/>
+        </w:rPr>
+        <w:t>NgModules</w:t>
+      </w:r>
+      <w:proofErr w:type="spellEnd"/>
+      <w:r>
+        <w:rPr>
+          <w:lang w:val="en-US"/>
+        </w:rPr>
+        <w:t xml:space="preserve"> can import functionality from other </w:t>
+      </w:r>
+      <w:proofErr w:type="spellStart"/>
+      <w:r>
+        <w:rPr>
+          <w:lang w:val="en-US"/>
+        </w:rPr>
+        <w:t>NgModules</w:t>
+      </w:r>
+      <w:proofErr w:type="spellEnd"/>
+      <w:r>
+        <w:rPr>
+          <w:lang w:val="en-US"/>
+        </w:rPr>
+        <w:t xml:space="preserve"> and export their own functionality to be used by other </w:t>
+      </w:r>
+      <w:proofErr w:type="spellStart"/>
+      <w:r>
+        <w:rPr>
+          <w:lang w:val="en-US"/>
+        </w:rPr>
+        <w:t>NgModules</w:t>
+      </w:r>
+      <w:proofErr w:type="spellEnd"/>
+      <w:r>
+        <w:rPr>
+          <w:lang w:val="en-US"/>
+        </w:rPr>
+        <w:t>. Ex. Router module is imported into Root Module (</w:t>
+      </w:r>
+      <w:proofErr w:type="spellStart"/>
+      <w:r>
+        <w:rPr>
+          <w:lang w:val="en-US"/>
+        </w:rPr>
+        <w:t>AppModule</w:t>
+      </w:r>
+      <w:proofErr w:type="spellEnd"/>
+      <w:r>
+        <w:rPr>
+          <w:lang w:val="en-US"/>
+        </w:rPr>
+        <w:t>).</w:t>
+      </w:r>
+      <w:r>
+        <w:rPr>
+          <w:lang w:val="en-US"/>
+        </w:rPr>
+        <w:t xml:space="preserve"> </w:t>
+      </w:r>
+      <w:r>
+        <w:rPr>
+          <w:lang w:val="en-US"/>
+        </w:rPr>
+        <w:t>2 types:</w:t>
       </w:r>
     </w:p>
     <w:p>
@@ -166,7 +244,31 @@
         <w:rPr>
           <w:lang w:val="en-US"/>
         </w:rPr>
-        <w:t xml:space="preserve">Root Module – enables bootstrapping, an app has only one – imports </w:t>
+        <w:t xml:space="preserve">Root Module – </w:t>
+      </w:r>
+      <w:r>
+        <w:rPr>
+          <w:lang w:val="en-US"/>
+        </w:rPr>
+        <w:t>provides</w:t>
+      </w:r>
+      <w:r>
+        <w:rPr>
+          <w:lang w:val="en-US"/>
+        </w:rPr>
+        <w:t xml:space="preserve"> </w:t>
+      </w:r>
+      <w:r>
+        <w:rPr>
+          <w:lang w:val="en-US"/>
+        </w:rPr>
+        <w:t>bootstrap mechanism that launches the app</w:t>
+      </w:r>
+      <w:r>
+        <w:rPr>
+          <w:lang w:val="en-US"/>
+        </w:rPr>
+        <w:t xml:space="preserve">, an app has only one – imports </w:t>
       </w:r>
       <w:proofErr w:type="spellStart"/>
       <w:r>
@@ -261,6 +363,38 @@
       <w:pPr>
         <w:pStyle w:val="ListParagraph"/>
         <w:numPr>
+          <w:ilvl w:val="1"/>
+          <w:numId w:val="9"/>
+        </w:numPr>
+        <w:rPr>
+          <w:lang w:val="en-US"/>
+        </w:rPr>
+      </w:pPr>
+      <w:r>
+        <w:rPr>
+          <w:lang w:val="en-US"/>
+        </w:rPr>
+        <w:t xml:space="preserve">Decorators are basically </w:t>
+      </w:r>
+      <w:proofErr w:type="gramStart"/>
+      <w:r>
+        <w:rPr>
+          <w:lang w:val="en-US"/>
+        </w:rPr>
+        <w:t>functions</w:t>
+      </w:r>
+      <w:proofErr w:type="gramEnd"/>
+      <w:r>
+        <w:rPr>
+          <w:lang w:val="en-US"/>
+        </w:rPr>
+        <w:t>, there are many decorators defined by angular for different purpose</w:t>
+      </w:r>
+    </w:p>
+    <w:p>
+      <w:pPr>
+        <w:pStyle w:val="ListParagraph"/>
+        <w:numPr>
           <w:ilvl w:val="0"/>
           <w:numId w:val="9"/>
         </w:numPr>
@@ -272,7 +406,251 @@
         <w:rPr>
           <w:lang w:val="en-US"/>
         </w:rPr>
-        <w:t>An App can have many views arranged hierarchically</w:t>
+        <w:t>Components:</w:t>
+      </w:r>
+    </w:p>
+    <w:p>
+      <w:pPr>
+        <w:pStyle w:val="ListParagraph"/>
+        <w:numPr>
+          <w:ilvl w:val="1"/>
+          <w:numId w:val="9"/>
+        </w:numPr>
+        <w:rPr>
+          <w:lang w:val="en-US"/>
+        </w:rPr>
+      </w:pPr>
+      <w:r>
+        <w:rPr>
+          <w:lang w:val="en-US"/>
+        </w:rPr>
+        <w:t xml:space="preserve">Every app has </w:t>
+      </w:r>
+      <w:proofErr w:type="spellStart"/>
+      <w:r>
+        <w:rPr>
+          <w:lang w:val="en-US"/>
+        </w:rPr>
+        <w:t>atleast</w:t>
+      </w:r>
+      <w:proofErr w:type="spellEnd"/>
+      <w:r>
+        <w:rPr>
+          <w:lang w:val="en-US"/>
+        </w:rPr>
+        <w:t xml:space="preserve"> one component – root component (</w:t>
+      </w:r>
+      <w:proofErr w:type="spellStart"/>
+      <w:proofErr w:type="gramStart"/>
+      <w:r>
+        <w:rPr>
+          <w:lang w:val="en-US"/>
+        </w:rPr>
+        <w:t>app.component</w:t>
+      </w:r>
+      <w:proofErr w:type="spellEnd"/>
+      <w:proofErr w:type="gramEnd"/>
+      <w:r>
+        <w:rPr>
+          <w:lang w:val="en-US"/>
+        </w:rPr>
+        <w:t>)</w:t>
+      </w:r>
+    </w:p>
+    <w:p>
+      <w:pPr>
+        <w:pStyle w:val="ListParagraph"/>
+        <w:numPr>
+          <w:ilvl w:val="1"/>
+          <w:numId w:val="9"/>
+        </w:numPr>
+        <w:rPr>
+          <w:lang w:val="en-US"/>
+        </w:rPr>
+      </w:pPr>
+      <w:r>
+        <w:rPr>
+          <w:i/>
+          <w:iCs/>
+          <w:lang w:val="en-US"/>
+        </w:rPr>
+        <w:t>@</w:t>
+      </w:r>
+      <w:proofErr w:type="gramStart"/>
+      <w:r>
+        <w:rPr>
+          <w:i/>
+          <w:iCs/>
+          <w:lang w:val="en-US"/>
+        </w:rPr>
+        <w:t>Component(</w:t>
+      </w:r>
+      <w:proofErr w:type="gramEnd"/>
+      <w:r>
+        <w:rPr>
+          <w:i/>
+          <w:iCs/>
+          <w:lang w:val="en-US"/>
+        </w:rPr>
+        <w:t>)</w:t>
+      </w:r>
+      <w:r>
+        <w:rPr>
+          <w:lang w:val="en-US"/>
+        </w:rPr>
+        <w:t xml:space="preserve"> decorator identifies class it is associated with as component that contains data and logic and provides the template, stylesheet and other metadata.</w:t>
+      </w:r>
+    </w:p>
+    <w:p>
+      <w:pPr>
+        <w:pStyle w:val="ListParagraph"/>
+        <w:numPr>
+          <w:ilvl w:val="1"/>
+          <w:numId w:val="9"/>
+        </w:numPr>
+        <w:rPr>
+          <w:lang w:val="en-US"/>
+        </w:rPr>
+      </w:pPr>
+      <w:r>
+        <w:rPr>
+          <w:lang w:val="en-US"/>
+        </w:rPr>
+        <w:t>Template:</w:t>
+      </w:r>
+    </w:p>
+    <w:p>
+      <w:pPr>
+        <w:pStyle w:val="ListParagraph"/>
+        <w:numPr>
+          <w:ilvl w:val="2"/>
+          <w:numId w:val="9"/>
+        </w:numPr>
+        <w:rPr>
+          <w:lang w:val="en-US"/>
+        </w:rPr>
+      </w:pPr>
+      <w:r>
+        <w:rPr>
+          <w:lang w:val="en-US"/>
+        </w:rPr>
+        <w:t>Template directives provide logic</w:t>
+      </w:r>
+    </w:p>
+    <w:p>
+      <w:pPr>
+        <w:pStyle w:val="ListParagraph"/>
+        <w:numPr>
+          <w:ilvl w:val="2"/>
+          <w:numId w:val="9"/>
+        </w:numPr>
+        <w:rPr>
+          <w:lang w:val="en-US"/>
+        </w:rPr>
+      </w:pPr>
+      <w:r>
+        <w:rPr>
+          <w:lang w:val="en-US"/>
+        </w:rPr>
+        <w:t>Binding markup connects application data and DOM</w:t>
+      </w:r>
+    </w:p>
+    <w:p>
+      <w:pPr>
+        <w:pStyle w:val="ListParagraph"/>
+        <w:numPr>
+          <w:ilvl w:val="2"/>
+          <w:numId w:val="9"/>
+        </w:numPr>
+        <w:rPr>
+          <w:lang w:val="en-US"/>
+        </w:rPr>
+      </w:pPr>
+      <w:r>
+        <w:rPr>
+          <w:lang w:val="en-US"/>
+        </w:rPr>
+        <w:t>2 types of data binding:</w:t>
+      </w:r>
+    </w:p>
+    <w:p>
+      <w:pPr>
+        <w:pStyle w:val="ListParagraph"/>
+        <w:numPr>
+          <w:ilvl w:val="3"/>
+          <w:numId w:val="9"/>
+        </w:numPr>
+        <w:rPr>
+          <w:lang w:val="en-US"/>
+        </w:rPr>
+      </w:pPr>
+      <w:r>
+        <w:rPr>
+          <w:lang w:val="en-US"/>
+        </w:rPr>
+        <w:t xml:space="preserve">Event Binding – user input </w:t>
+      </w:r>
+    </w:p>
+    <w:p>
+      <w:pPr>
+        <w:pStyle w:val="ListParagraph"/>
+        <w:numPr>
+          <w:ilvl w:val="3"/>
+          <w:numId w:val="9"/>
+        </w:numPr>
+        <w:rPr>
+          <w:lang w:val="en-US"/>
+        </w:rPr>
+      </w:pPr>
+      <w:r>
+        <w:rPr>
+          <w:lang w:val="en-US"/>
+        </w:rPr>
+        <w:t>Property binding – data from component in HTML</w:t>
+      </w:r>
+    </w:p>
+    <w:p>
+      <w:pPr>
+        <w:pStyle w:val="ListParagraph"/>
+        <w:numPr>
+          <w:ilvl w:val="2"/>
+          <w:numId w:val="9"/>
+        </w:numPr>
+        <w:rPr>
+          <w:lang w:val="en-US"/>
+        </w:rPr>
+      </w:pPr>
+      <w:proofErr w:type="gramStart"/>
+      <w:r>
+        <w:rPr>
+          <w:lang w:val="en-US"/>
+        </w:rPr>
+        <w:t>2 way</w:t>
+      </w:r>
+      <w:proofErr w:type="gramEnd"/>
+      <w:r>
+        <w:rPr>
+          <w:lang w:val="en-US"/>
+        </w:rPr>
+        <w:t xml:space="preserve"> binding – data changes in component are reflected in DOM</w:t>
+      </w:r>
+    </w:p>
+    <w:p>
+      <w:pPr>
+        <w:pStyle w:val="ListParagraph"/>
+        <w:numPr>
+          <w:ilvl w:val="2"/>
+          <w:numId w:val="9"/>
+        </w:numPr>
+        <w:rPr>
+          <w:lang w:val="en-US"/>
+        </w:rPr>
+      </w:pPr>
+      <w:r>
+        <w:rPr>
+          <w:lang w:val="en-US"/>
+        </w:rPr>
+        <w:t>Pipes – can be used to transform values for display such as currency and date pipes.</w:t>
       </w:r>
     </w:p>
     <w:p>
@@ -290,8 +668,453 @@
         <w:rPr>
           <w:lang w:val="en-US"/>
         </w:rPr>
-        <w:t>Router service can be used to define navigation paths among views</w:t>
-      </w:r>
+        <w:t xml:space="preserve">Services: </w:t>
+      </w:r>
+    </w:p>
+    <w:p>
+      <w:pPr>
+        <w:pStyle w:val="ListParagraph"/>
+        <w:numPr>
+          <w:ilvl w:val="1"/>
+          <w:numId w:val="9"/>
+        </w:numPr>
+        <w:rPr>
+          <w:lang w:val="en-US"/>
+        </w:rPr>
+      </w:pPr>
+      <w:r>
+        <w:rPr>
+          <w:lang w:val="en-US"/>
+        </w:rPr>
+        <w:t>Used to share data across components</w:t>
+      </w:r>
+    </w:p>
+    <w:p>
+      <w:pPr>
+        <w:pStyle w:val="ListParagraph"/>
+        <w:numPr>
+          <w:ilvl w:val="1"/>
+          <w:numId w:val="9"/>
+        </w:numPr>
+        <w:rPr>
+          <w:lang w:val="en-US"/>
+        </w:rPr>
+      </w:pPr>
+      <w:r>
+        <w:rPr>
+          <w:lang w:val="en-US"/>
+        </w:rPr>
+        <w:t xml:space="preserve">Decorator: </w:t>
+      </w:r>
+      <w:r>
+        <w:rPr>
+          <w:i/>
+          <w:iCs/>
+          <w:lang w:val="en-US"/>
+        </w:rPr>
+        <w:t>@</w:t>
+      </w:r>
+      <w:proofErr w:type="gramStart"/>
+      <w:r>
+        <w:rPr>
+          <w:i/>
+          <w:iCs/>
+          <w:lang w:val="en-US"/>
+        </w:rPr>
+        <w:t>Injectable(</w:t>
+      </w:r>
+      <w:proofErr w:type="gramEnd"/>
+      <w:r>
+        <w:rPr>
+          <w:i/>
+          <w:iCs/>
+          <w:lang w:val="en-US"/>
+        </w:rPr>
+        <w:t>)</w:t>
+      </w:r>
+      <w:r>
+        <w:rPr>
+          <w:lang w:val="en-US"/>
+        </w:rPr>
+        <w:t xml:space="preserve"> </w:t>
+      </w:r>
+      <w:r>
+        <w:rPr>
+          <w:lang w:val="en-US"/>
+        </w:rPr>
+        <w:t>– provides metadata allowing service classes to be injected in component classes.</w:t>
+      </w:r>
+    </w:p>
+    <w:p>
+      <w:pPr>
+        <w:pStyle w:val="ListParagraph"/>
+        <w:numPr>
+          <w:ilvl w:val="0"/>
+          <w:numId w:val="9"/>
+        </w:numPr>
+        <w:rPr>
+          <w:lang w:val="en-US"/>
+        </w:rPr>
+      </w:pPr>
+      <w:r>
+        <w:rPr>
+          <w:lang w:val="en-US"/>
+        </w:rPr>
+        <w:t>An App can have many views arranged hierarchically</w:t>
+      </w:r>
+    </w:p>
+    <w:p>
+      <w:pPr>
+        <w:pStyle w:val="ListParagraph"/>
+        <w:numPr>
+          <w:ilvl w:val="0"/>
+          <w:numId w:val="9"/>
+        </w:numPr>
+        <w:rPr>
+          <w:lang w:val="en-US"/>
+        </w:rPr>
+      </w:pPr>
+      <w:r>
+        <w:rPr>
+          <w:lang w:val="en-US"/>
+        </w:rPr>
+        <w:t>Routing:</w:t>
+      </w:r>
+    </w:p>
+    <w:p>
+      <w:pPr>
+        <w:pStyle w:val="ListParagraph"/>
+        <w:numPr>
+          <w:ilvl w:val="1"/>
+          <w:numId w:val="9"/>
+        </w:numPr>
+        <w:rPr>
+          <w:lang w:val="en-US"/>
+        </w:rPr>
+      </w:pPr>
+      <w:r>
+        <w:rPr>
+          <w:lang w:val="en-US"/>
+        </w:rPr>
+        <w:lastRenderedPageBreak/>
+        <w:t xml:space="preserve">Router </w:t>
+      </w:r>
+      <w:proofErr w:type="spellStart"/>
+      <w:r>
+        <w:rPr>
+          <w:lang w:val="en-US"/>
+        </w:rPr>
+        <w:t>NgModule</w:t>
+      </w:r>
+      <w:proofErr w:type="spellEnd"/>
+      <w:r>
+        <w:rPr>
+          <w:lang w:val="en-US"/>
+        </w:rPr>
+        <w:t xml:space="preserve"> provides r</w:t>
+      </w:r>
+      <w:r>
+        <w:rPr>
+          <w:lang w:val="en-US"/>
+        </w:rPr>
+        <w:t>out</w:t>
+      </w:r>
+      <w:r>
+        <w:rPr>
+          <w:lang w:val="en-US"/>
+        </w:rPr>
+        <w:t>ing</w:t>
+      </w:r>
+      <w:r>
+        <w:rPr>
+          <w:lang w:val="en-US"/>
+        </w:rPr>
+        <w:t xml:space="preserve"> service </w:t>
+      </w:r>
+      <w:r>
+        <w:rPr>
+          <w:lang w:val="en-US"/>
+        </w:rPr>
+        <w:t xml:space="preserve">which </w:t>
+      </w:r>
+      <w:r>
+        <w:rPr>
+          <w:lang w:val="en-US"/>
+        </w:rPr>
+        <w:t>can be used to define navigation paths among views</w:t>
+      </w:r>
+    </w:p>
+    <w:p>
+      <w:pPr>
+        <w:pStyle w:val="ListParagraph"/>
+        <w:numPr>
+          <w:ilvl w:val="1"/>
+          <w:numId w:val="9"/>
+        </w:numPr>
+        <w:rPr>
+          <w:lang w:val="en-US"/>
+        </w:rPr>
+      </w:pPr>
+      <w:r>
+        <w:rPr>
+          <w:lang w:val="en-US"/>
+        </w:rPr>
+        <w:t>Router maps URL like paths to views instead of pages. It intercepts the browser’s behavior when loading a page and shows or hides view hierarchies.</w:t>
+      </w:r>
+    </w:p>
+    <w:p>
+      <w:pPr>
+        <w:pStyle w:val="ListParagraph"/>
+        <w:numPr>
+          <w:ilvl w:val="1"/>
+          <w:numId w:val="9"/>
+        </w:numPr>
+        <w:rPr>
+          <w:lang w:val="en-US"/>
+        </w:rPr>
+      </w:pPr>
+      <w:r>
+        <w:rPr>
+          <w:lang w:val="en-US"/>
+        </w:rPr>
+        <w:t>Router can lazy-load modules on demand as required</w:t>
+      </w:r>
+    </w:p>
+    <w:p>
+      <w:pPr>
+        <w:rPr>
+          <w:lang w:val="en-US"/>
+        </w:rPr>
+      </w:pPr>
+    </w:p>
+    <w:p>
+      <w:pPr>
+        <w:rPr>
+          <w:b/>
+          <w:bCs/>
+          <w:lang w:val="en-US"/>
+        </w:rPr>
+      </w:pPr>
+      <w:r>
+        <w:rPr>
+          <w:b/>
+          <w:bCs/>
+          <w:lang w:val="en-US"/>
+        </w:rPr>
+        <w:t>Lifecycle Hooks</w:t>
+      </w:r>
+    </w:p>
+    <w:p>
+      <w:pPr>
+        <w:pStyle w:val="ListParagraph"/>
+        <w:numPr>
+          <w:ilvl w:val="0"/>
+          <w:numId w:val="11"/>
+        </w:numPr>
+        <w:rPr>
+          <w:lang w:val="en-US"/>
+        </w:rPr>
+      </w:pPr>
+      <w:r>
+        <w:rPr>
+          <w:lang w:val="en-US"/>
+        </w:rPr>
+        <w:t>Components and Directives have lifecycles and lifecycle hooks are the functions that can be used to tap into different lifecycle hooks.</w:t>
+      </w:r>
+      <w:r>
+        <w:rPr>
+          <w:lang w:val="en-US"/>
+        </w:rPr>
+        <w:t xml:space="preserve"> It is not required to implement any or all the lifecycle hooks, just implement them as needed.</w:t>
+      </w:r>
+    </w:p>
+    <w:p>
+      <w:pPr>
+        <w:pStyle w:val="ListParagraph"/>
+        <w:numPr>
+          <w:ilvl w:val="0"/>
+          <w:numId w:val="11"/>
+        </w:numPr>
+        <w:rPr>
+          <w:lang w:val="en-US"/>
+        </w:rPr>
+      </w:pPr>
+      <w:r>
+        <w:rPr>
+          <w:lang w:val="en-US"/>
+        </w:rPr>
+        <w:t>Lifecycle</w:t>
+      </w:r>
+    </w:p>
+    <w:p>
+      <w:pPr>
+        <w:pStyle w:val="ListParagraph"/>
+        <w:numPr>
+          <w:ilvl w:val="1"/>
+          <w:numId w:val="11"/>
+        </w:numPr>
+        <w:rPr>
+          <w:lang w:val="en-US"/>
+        </w:rPr>
+      </w:pPr>
+      <w:proofErr w:type="spellStart"/>
+      <w:proofErr w:type="gramStart"/>
+      <w:r>
+        <w:rPr>
+          <w:lang w:val="en-US"/>
+        </w:rPr>
+        <w:t>ngOnChanges</w:t>
+      </w:r>
+      <w:proofErr w:type="spellEnd"/>
+      <w:r>
+        <w:rPr>
+          <w:lang w:val="en-US"/>
+        </w:rPr>
+        <w:t>(</w:t>
+      </w:r>
+      <w:proofErr w:type="gramEnd"/>
+      <w:r>
+        <w:rPr>
+          <w:lang w:val="en-US"/>
+        </w:rPr>
+        <w:t>)</w:t>
+      </w:r>
+    </w:p>
+    <w:p>
+      <w:pPr>
+        <w:pStyle w:val="ListParagraph"/>
+        <w:numPr>
+          <w:ilvl w:val="2"/>
+          <w:numId w:val="11"/>
+        </w:numPr>
+        <w:rPr>
+          <w:lang w:val="en-US"/>
+        </w:rPr>
+      </w:pPr>
+      <w:r>
+        <w:rPr>
+          <w:lang w:val="en-US"/>
+        </w:rPr>
+        <w:t xml:space="preserve">Called whenever any of the data input properties change. This method receives a </w:t>
+      </w:r>
+      <w:proofErr w:type="spellStart"/>
+      <w:r>
+        <w:rPr>
+          <w:i/>
+          <w:iCs/>
+          <w:lang w:val="en-US"/>
+        </w:rPr>
+        <w:t>SimpleChanges</w:t>
+      </w:r>
+      <w:proofErr w:type="spellEnd"/>
+      <w:r>
+        <w:rPr>
+          <w:i/>
+          <w:iCs/>
+          <w:lang w:val="en-US"/>
+        </w:rPr>
+        <w:t xml:space="preserve"> </w:t>
+      </w:r>
+      <w:r>
+        <w:rPr>
+          <w:lang w:val="en-US"/>
+        </w:rPr>
+        <w:t>object of current and previous values.</w:t>
+      </w:r>
+    </w:p>
+    <w:p>
+      <w:pPr>
+        <w:pStyle w:val="ListParagraph"/>
+        <w:numPr>
+          <w:ilvl w:val="2"/>
+          <w:numId w:val="11"/>
+        </w:numPr>
+        <w:rPr>
+          <w:lang w:val="en-US"/>
+        </w:rPr>
+      </w:pPr>
+      <w:r>
+        <w:rPr>
+          <w:lang w:val="en-US"/>
+        </w:rPr>
+        <w:t xml:space="preserve">If component doesn’t </w:t>
+      </w:r>
+      <w:proofErr w:type="gramStart"/>
+      <w:r>
+        <w:rPr>
+          <w:lang w:val="en-US"/>
+        </w:rPr>
+        <w:t>has</w:t>
+      </w:r>
+      <w:proofErr w:type="gramEnd"/>
+      <w:r>
+        <w:rPr>
+          <w:lang w:val="en-US"/>
+        </w:rPr>
+        <w:t xml:space="preserve"> any inputs or no inputs have been provided for a component then this hooks is not called.</w:t>
+      </w:r>
+    </w:p>
+    <w:p>
+      <w:pPr>
+        <w:pStyle w:val="ListParagraph"/>
+        <w:numPr>
+          <w:ilvl w:val="2"/>
+          <w:numId w:val="11"/>
+        </w:numPr>
+        <w:rPr>
+          <w:lang w:val="en-US"/>
+        </w:rPr>
+      </w:pPr>
+      <w:r>
+        <w:rPr>
+          <w:lang w:val="en-US"/>
+        </w:rPr>
+        <w:t>Because this hook gets called frequently, therefore we should keep in mind that any operation performed here impacts app performance significantly</w:t>
+      </w:r>
+    </w:p>
+    <w:p>
+      <w:pPr>
+        <w:pStyle w:val="ListParagraph"/>
+        <w:numPr>
+          <w:ilvl w:val="1"/>
+          <w:numId w:val="11"/>
+        </w:numPr>
+        <w:rPr>
+          <w:lang w:val="en-US"/>
+        </w:rPr>
+      </w:pPr>
+      <w:proofErr w:type="spellStart"/>
+      <w:r>
+        <w:rPr>
+          <w:lang w:val="en-US"/>
+        </w:rPr>
+        <w:t>ngOnInit</w:t>
+      </w:r>
+      <w:proofErr w:type="spellEnd"/>
+    </w:p>
+    <w:p>
+      <w:pPr>
+        <w:pStyle w:val="ListParagraph"/>
+        <w:numPr>
+          <w:ilvl w:val="2"/>
+          <w:numId w:val="11"/>
+        </w:numPr>
+        <w:rPr>
+          <w:lang w:val="en-US"/>
+        </w:rPr>
+      </w:pPr>
+    </w:p>
+    <w:p>
+      <w:pPr>
+        <w:pStyle w:val="ListParagraph"/>
+        <w:numPr>
+          <w:ilvl w:val="1"/>
+          <w:numId w:val="11"/>
+        </w:numPr>
+        <w:rPr>
+          <w:lang w:val="en-US"/>
+        </w:rPr>
+      </w:pPr>
     </w:p>
     <w:p>
       <w:pPr>
@@ -459,7 +1282,7 @@
         <w:noProof/>
         <w:sz w:val="18"/>
       </w:rPr>
-      <w:t>1 July 2016 9:41:00 AM</w:t>
+      <w:t>15 March 2021 10:53:00 PM</w:t>
     </w:r>
     <w:r>
       <w:rPr>
@@ -475,6 +1298,98 @@
 <file path=word/numbering.xml><?xml version="1.0" encoding="utf-8"?>
 <w:numbering xmlns:wpc="http://schemas.microsoft.com/office/word/2010/wordprocessingCanvas" xmlns:cx="http://schemas.microsoft.com/office/drawing/2014/chartex" xmlns:cx1="http://schemas.microsoft.com/office/drawing/2015/9/8/chartex" xmlns:cx2="http://schemas.microsoft.com/office/drawing/2015/10/21/chartex" xmlns:cx3="http://schemas.microsoft.com/office/drawing/2016/5/9/chartex" xmlns:cx4="http://schemas.microsoft.com/office/drawing/2016/5/10/chartex" xmlns:cx5="http://schemas.microsoft.com/office/drawing/2016/5/11/chartex" xmlns:cx6="http://schemas.microsoft.com/office/drawing/2016/5/12/chartex" xmlns:cx7="http://schemas.microsoft.com/office/drawing/2016/5/13/chartex" xmlns:cx8="http://schemas.microsoft.com/office/drawing/2016/5/14/chartex" xmlns:mc="http://schemas.openxmlformats.org/markup-compatibility/2006" xmlns:aink="http://schemas.microsoft.com/office/drawing/2016/ink" xmlns:am3d="http://schemas.microsoft.com/office/drawing/2017/model3d" xmlns:o="urn:schemas-microsoft-com:office:office" xmlns:r="http://schemas.openxmlformats.org/officeDocument/2006/relationships" xmlns:m="http://schemas.openxmlformats.org/officeDocument/2006/math" xmlns:v="urn:schemas-microsoft-com:vml" xmlns:wp14="http://schemas.microsoft.com/office/word/2010/wordprocessingDrawing" xmlns:wp="http://schemas.openxmlformats.org/drawingml/2006/wordprocessingDrawing" xmlns:w10="urn:schemas-microsoft-com:office:word" xmlns:w="http://schemas.openxmlformats.org/wordprocessingml/2006/main" xmlns:w14="http://schemas.microsoft.com/office/word/2010/wordml" xmlns:w15="http://schemas.microsoft.com/office/word/2012/wordml" xmlns:w16cex="http://schemas.microsoft.com/office/word/2018/wordml/cex" xmlns:w16cid="http://schemas.microsoft.com/office/word/2016/wordml/cid" xmlns:w16="http://schemas.microsoft.com/office/word/2018/wordml" xmlns:w16se="http://schemas.microsoft.com/office/word/2015/wordml/symex" xmlns:wpg="http://schemas.microsoft.com/office/word/2010/wordprocessingGroup" xmlns:wpi="http://schemas.microsoft.com/office/word/2010/wordprocessingInk" xmlns:wne="http://schemas.microsoft.com/office/word/2006/wordml" xmlns:wps="http://schemas.microsoft.com/office/word/2010/wordprocessingShape" mc:Ignorable="w14 w15 w16se w16cid w16 w16cex wp14">
   <w:abstractNum w:abstractNumId="0" w15:restartNumberingAfterBreak="0">
+    <w:nsid w:val="11EB119A"/>
+    <w:multiLevelType w:val="hybridMultilevel"/>
+    <w:tmpl w:val="622CB68E"/>
+    <w:lvl w:ilvl="0" w:tplc="4009000F">
+      <w:start w:val="1"/>
+      <w:numFmt w:val="decimal"/>
+      <w:lvlText w:val="%1."/>
+      <w:lvlJc w:val="left"/>
+      <w:pPr>
+        <w:ind w:left="720" w:hanging="360"/>
+      </w:pPr>
+      <w:rPr>
+        <w:rFonts w:hint="default"/>
+      </w:rPr>
+    </w:lvl>
+    <w:lvl w:ilvl="1" w:tplc="40090019">
+      <w:start w:val="1"/>
+      <w:numFmt w:val="lowerLetter"/>
+      <w:lvlText w:val="%2."/>
+      <w:lvlJc w:val="left"/>
+      <w:pPr>
+        <w:ind w:left="1440" w:hanging="360"/>
+      </w:pPr>
+    </w:lvl>
+    <w:lvl w:ilvl="2" w:tplc="4009001B">
+      <w:start w:val="1"/>
+      <w:numFmt w:val="lowerRoman"/>
+      <w:lvlText w:val="%3."/>
+      <w:lvlJc w:val="right"/>
+      <w:pPr>
+        <w:ind w:left="2160" w:hanging="180"/>
+      </w:pPr>
+    </w:lvl>
+    <w:lvl w:ilvl="3" w:tplc="4009000F">
+      <w:start w:val="1"/>
+      <w:numFmt w:val="decimal"/>
+      <w:lvlText w:val="%4."/>
+      <w:lvlJc w:val="left"/>
+      <w:pPr>
+        <w:ind w:left="2880" w:hanging="360"/>
+      </w:pPr>
+    </w:lvl>
+    <w:lvl w:ilvl="4" w:tplc="F5E27040">
+      <w:start w:val="1"/>
+      <w:numFmt w:val="decimal"/>
+      <w:lvlText w:val="%5)"/>
+      <w:lvlJc w:val="left"/>
+      <w:pPr>
+        <w:ind w:left="3600" w:hanging="360"/>
+      </w:pPr>
+      <w:rPr>
+        <w:rFonts w:hint="default"/>
+      </w:rPr>
+    </w:lvl>
+    <w:lvl w:ilvl="5" w:tplc="4009001B" w:tentative="1">
+      <w:start w:val="1"/>
+      <w:numFmt w:val="lowerRoman"/>
+      <w:lvlText w:val="%6."/>
+      <w:lvlJc w:val="right"/>
+      <w:pPr>
+        <w:ind w:left="4320" w:hanging="180"/>
+      </w:pPr>
+    </w:lvl>
+    <w:lvl w:ilvl="6" w:tplc="4009000F" w:tentative="1">
+      <w:start w:val="1"/>
+      <w:numFmt w:val="decimal"/>
+      <w:lvlText w:val="%7."/>
+      <w:lvlJc w:val="left"/>
+      <w:pPr>
+        <w:ind w:left="5040" w:hanging="360"/>
+      </w:pPr>
+    </w:lvl>
+    <w:lvl w:ilvl="7" w:tplc="40090019" w:tentative="1">
+      <w:start w:val="1"/>
+      <w:numFmt w:val="lowerLetter"/>
+      <w:lvlText w:val="%8."/>
+      <w:lvlJc w:val="left"/>
+      <w:pPr>
+        <w:ind w:left="5760" w:hanging="360"/>
+      </w:pPr>
+    </w:lvl>
+    <w:lvl w:ilvl="8" w:tplc="4009001B" w:tentative="1">
+      <w:start w:val="1"/>
+      <w:numFmt w:val="lowerRoman"/>
+      <w:lvlText w:val="%9."/>
+      <w:lvlJc w:val="right"/>
+      <w:pPr>
+        <w:ind w:left="6480" w:hanging="180"/>
+      </w:pPr>
+    </w:lvl>
+  </w:abstractNum>
+  <w:abstractNum w:abstractNumId="1" w15:restartNumberingAfterBreak="0">
     <w:nsid w:val="14AE18ED"/>
     <w:multiLevelType w:val="multilevel"/>
     <w:tmpl w:val="27BCA37C"/>
@@ -588,7 +1503,96 @@
       </w:rPr>
     </w:lvl>
   </w:abstractNum>
-  <w:abstractNum w:abstractNumId="1" w15:restartNumberingAfterBreak="0">
+  <w:abstractNum w:abstractNumId="2" w15:restartNumberingAfterBreak="0">
+    <w:nsid w:val="191440FC"/>
+    <w:multiLevelType w:val="hybridMultilevel"/>
+    <w:tmpl w:val="0E726F5A"/>
+    <w:lvl w:ilvl="0" w:tplc="4009000F">
+      <w:start w:val="1"/>
+      <w:numFmt w:val="decimal"/>
+      <w:lvlText w:val="%1."/>
+      <w:lvlJc w:val="left"/>
+      <w:pPr>
+        <w:ind w:left="720" w:hanging="360"/>
+      </w:pPr>
+      <w:rPr>
+        <w:rFonts w:hint="default"/>
+      </w:rPr>
+    </w:lvl>
+    <w:lvl w:ilvl="1" w:tplc="40090019" w:tentative="1">
+      <w:start w:val="1"/>
+      <w:numFmt w:val="lowerLetter"/>
+      <w:lvlText w:val="%2."/>
+      <w:lvlJc w:val="left"/>
+      <w:pPr>
+        <w:ind w:left="1440" w:hanging="360"/>
+      </w:pPr>
+    </w:lvl>
+    <w:lvl w:ilvl="2" w:tplc="4009001B" w:tentative="1">
+      <w:start w:val="1"/>
+      <w:numFmt w:val="lowerRoman"/>
+      <w:lvlText w:val="%3."/>
+      <w:lvlJc w:val="right"/>
+      <w:pPr>
+        <w:ind w:left="2160" w:hanging="180"/>
+      </w:pPr>
+    </w:lvl>
+    <w:lvl w:ilvl="3" w:tplc="4009000F" w:tentative="1">
+      <w:start w:val="1"/>
+      <w:numFmt w:val="decimal"/>
+      <w:lvlText w:val="%4."/>
+      <w:lvlJc w:val="left"/>
+      <w:pPr>
+        <w:ind w:left="2880" w:hanging="360"/>
+      </w:pPr>
+    </w:lvl>
+    <w:lvl w:ilvl="4" w:tplc="40090019" w:tentative="1">
+      <w:start w:val="1"/>
+      <w:numFmt w:val="lowerLetter"/>
+      <w:lvlText w:val="%5."/>
+      <w:lvlJc w:val="left"/>
+      <w:pPr>
+        <w:ind w:left="3600" w:hanging="360"/>
+      </w:pPr>
+    </w:lvl>
+    <w:lvl w:ilvl="5" w:tplc="4009001B" w:tentative="1">
+      <w:start w:val="1"/>
+      <w:numFmt w:val="lowerRoman"/>
+      <w:lvlText w:val="%6."/>
+      <w:lvlJc w:val="right"/>
+      <w:pPr>
+        <w:ind w:left="4320" w:hanging="180"/>
+      </w:pPr>
+    </w:lvl>
+    <w:lvl w:ilvl="6" w:tplc="4009000F" w:tentative="1">
+      <w:start w:val="1"/>
+      <w:numFmt w:val="decimal"/>
+      <w:lvlText w:val="%7."/>
+      <w:lvlJc w:val="left"/>
+      <w:pPr>
+        <w:ind w:left="5040" w:hanging="360"/>
+      </w:pPr>
+    </w:lvl>
+    <w:lvl w:ilvl="7" w:tplc="40090019" w:tentative="1">
+      <w:start w:val="1"/>
+      <w:numFmt w:val="lowerLetter"/>
+      <w:lvlText w:val="%8."/>
+      <w:lvlJc w:val="left"/>
+      <w:pPr>
+        <w:ind w:left="5760" w:hanging="360"/>
+      </w:pPr>
+    </w:lvl>
+    <w:lvl w:ilvl="8" w:tplc="4009001B" w:tentative="1">
+      <w:start w:val="1"/>
+      <w:numFmt w:val="lowerRoman"/>
+      <w:lvlText w:val="%9."/>
+      <w:lvlJc w:val="right"/>
+      <w:pPr>
+        <w:ind w:left="6480" w:hanging="180"/>
+      </w:pPr>
+    </w:lvl>
+  </w:abstractNum>
+  <w:abstractNum w:abstractNumId="3" w15:restartNumberingAfterBreak="0">
     <w:nsid w:val="20AF1CF9"/>
     <w:multiLevelType w:val="multilevel"/>
     <w:tmpl w:val="27BCA37C"/>
@@ -702,7 +1706,7 @@
       </w:rPr>
     </w:lvl>
   </w:abstractNum>
-  <w:abstractNum w:abstractNumId="2" w15:restartNumberingAfterBreak="0">
+  <w:abstractNum w:abstractNumId="4" w15:restartNumberingAfterBreak="0">
     <w:nsid w:val="2AFF3401"/>
     <w:multiLevelType w:val="hybridMultilevel"/>
     <w:tmpl w:val="9146CB4A"/>
@@ -791,7 +1795,7 @@
       </w:pPr>
     </w:lvl>
   </w:abstractNum>
-  <w:abstractNum w:abstractNumId="3" w15:restartNumberingAfterBreak="0">
+  <w:abstractNum w:abstractNumId="5" w15:restartNumberingAfterBreak="0">
     <w:nsid w:val="36117194"/>
     <w:multiLevelType w:val="hybridMultilevel"/>
     <w:tmpl w:val="FA52A97C"/>
@@ -877,7 +1881,7 @@
       </w:pPr>
     </w:lvl>
   </w:abstractNum>
-  <w:abstractNum w:abstractNumId="4" w15:restartNumberingAfterBreak="0">
+  <w:abstractNum w:abstractNumId="6" w15:restartNumberingAfterBreak="0">
     <w:nsid w:val="3C530C70"/>
     <w:multiLevelType w:val="hybridMultilevel"/>
     <w:tmpl w:val="FA702EBE"/>
@@ -966,7 +1970,7 @@
       </w:pPr>
     </w:lvl>
   </w:abstractNum>
-  <w:abstractNum w:abstractNumId="5" w15:restartNumberingAfterBreak="0">
+  <w:abstractNum w:abstractNumId="7" w15:restartNumberingAfterBreak="0">
     <w:nsid w:val="68C81E31"/>
     <w:multiLevelType w:val="hybridMultilevel"/>
     <w:tmpl w:val="E558056A"/>
@@ -1055,7 +2059,7 @@
       </w:pPr>
     </w:lvl>
   </w:abstractNum>
-  <w:abstractNum w:abstractNumId="6" w15:restartNumberingAfterBreak="0">
+  <w:abstractNum w:abstractNumId="8" w15:restartNumberingAfterBreak="0">
     <w:nsid w:val="6AE938CE"/>
     <w:multiLevelType w:val="hybridMultilevel"/>
     <w:tmpl w:val="33EAFF9A"/>
@@ -1144,7 +2148,7 @@
       </w:pPr>
     </w:lvl>
   </w:abstractNum>
-  <w:abstractNum w:abstractNumId="7" w15:restartNumberingAfterBreak="0">
+  <w:abstractNum w:abstractNumId="9" w15:restartNumberingAfterBreak="0">
     <w:nsid w:val="6CFE26C9"/>
     <w:multiLevelType w:val="hybridMultilevel"/>
     <w:tmpl w:val="2FB23DE8"/>
@@ -1233,10 +2237,10 @@
       </w:pPr>
     </w:lvl>
   </w:abstractNum>
-  <w:abstractNum w:abstractNumId="8" w15:restartNumberingAfterBreak="0">
+  <w:abstractNum w:abstractNumId="10" w15:restartNumberingAfterBreak="0">
     <w:nsid w:val="77722755"/>
     <w:multiLevelType w:val="hybridMultilevel"/>
-    <w:tmpl w:val="F9548DDC"/>
+    <w:tmpl w:val="622CB68E"/>
     <w:lvl w:ilvl="0" w:tplc="4009000F">
       <w:start w:val="1"/>
       <w:numFmt w:val="decimal"/>
@@ -1258,7 +2262,7 @@
         <w:ind w:left="1440" w:hanging="360"/>
       </w:pPr>
     </w:lvl>
-    <w:lvl w:ilvl="2" w:tplc="4009001B" w:tentative="1">
+    <w:lvl w:ilvl="2" w:tplc="4009001B">
       <w:start w:val="1"/>
       <w:numFmt w:val="lowerRoman"/>
       <w:lvlText w:val="%3."/>
@@ -1267,7 +2271,7 @@
         <w:ind w:left="2160" w:hanging="180"/>
       </w:pPr>
     </w:lvl>
-    <w:lvl w:ilvl="3" w:tplc="4009000F" w:tentative="1">
+    <w:lvl w:ilvl="3" w:tplc="4009000F">
       <w:start w:val="1"/>
       <w:numFmt w:val="decimal"/>
       <w:lvlText w:val="%4."/>
@@ -1276,14 +2280,17 @@
         <w:ind w:left="2880" w:hanging="360"/>
       </w:pPr>
     </w:lvl>
-    <w:lvl w:ilvl="4" w:tplc="40090019" w:tentative="1">
-      <w:start w:val="1"/>
-      <w:numFmt w:val="lowerLetter"/>
-      <w:lvlText w:val="%5."/>
+    <w:lvl w:ilvl="4" w:tplc="F5E27040">
+      <w:start w:val="1"/>
+      <w:numFmt w:val="decimal"/>
+      <w:lvlText w:val="%5)"/>
       <w:lvlJc w:val="left"/>
       <w:pPr>
         <w:ind w:left="3600" w:hanging="360"/>
       </w:pPr>
+      <w:rPr>
+        <w:rFonts w:hint="default"/>
+      </w:rPr>
     </w:lvl>
     <w:lvl w:ilvl="5" w:tplc="4009001B" w:tentative="1">
       <w:start w:val="1"/>
@@ -1323,7 +2330,7 @@
     </w:lvl>
   </w:abstractNum>
   <w:num w:numId="1">
-    <w:abstractNumId w:val="3"/>
+    <w:abstractNumId w:val="5"/>
     <w:lvlOverride w:ilvl="0">
       <w:startOverride w:val="1"/>
     </w:lvlOverride>
@@ -1353,28 +2360,34 @@
     </w:lvlOverride>
   </w:num>
   <w:num w:numId="2">
+    <w:abstractNumId w:val="6"/>
+  </w:num>
+  <w:num w:numId="3">
+    <w:abstractNumId w:val="3"/>
+  </w:num>
+  <w:num w:numId="4">
+    <w:abstractNumId w:val="7"/>
+  </w:num>
+  <w:num w:numId="5">
     <w:abstractNumId w:val="4"/>
   </w:num>
-  <w:num w:numId="3">
+  <w:num w:numId="6">
+    <w:abstractNumId w:val="8"/>
+  </w:num>
+  <w:num w:numId="7">
     <w:abstractNumId w:val="1"/>
   </w:num>
-  <w:num w:numId="4">
-    <w:abstractNumId w:val="5"/>
+  <w:num w:numId="8">
+    <w:abstractNumId w:val="9"/>
   </w:num>
-  <w:num w:numId="5">
+  <w:num w:numId="9">
+    <w:abstractNumId w:val="10"/>
+  </w:num>
+  <w:num w:numId="10">
     <w:abstractNumId w:val="2"/>
   </w:num>
-  <w:num w:numId="6">
-    <w:abstractNumId w:val="6"/>
-  </w:num>
-  <w:num w:numId="7">
+  <w:num w:numId="11">
     <w:abstractNumId w:val="0"/>
-  </w:num>
-  <w:num w:numId="8">
-    <w:abstractNumId w:val="7"/>
-  </w:num>
-  <w:num w:numId="9">
-    <w:abstractNumId w:val="8"/>
   </w:num>
 </w:numbering>
 </file>
@@ -1502,6 +2515,7 @@
     <w:lsdException w:name="HTML Sample" w:semiHidden="1" w:unhideWhenUsed="1"/>
     <w:lsdException w:name="HTML Typewriter" w:semiHidden="1" w:unhideWhenUsed="1"/>
     <w:lsdException w:name="HTML Variable" w:semiHidden="1" w:unhideWhenUsed="1"/>
+    <w:lsdException w:name="Normal Table" w:semiHidden="1" w:unhideWhenUsed="1"/>
     <w:lsdException w:name="annotation subject" w:semiHidden="1" w:unhideWhenUsed="1"/>
     <w:lsdException w:name="No List" w:semiHidden="1" w:unhideWhenUsed="1"/>
     <w:lsdException w:name="Outline List 1" w:semiHidden="1" w:unhideWhenUsed="1"/>
@@ -1544,8 +2558,11 @@
     <w:lsdException w:name="Table Contemporary" w:semiHidden="1" w:unhideWhenUsed="1"/>
     <w:lsdException w:name="Table Elegant" w:semiHidden="1" w:unhideWhenUsed="1"/>
     <w:lsdException w:name="Table Professional" w:semiHidden="1" w:unhideWhenUsed="1"/>
+    <w:lsdException w:name="Table Subtle 1" w:semiHidden="1" w:unhideWhenUsed="1"/>
     <w:lsdException w:name="Table Subtle 2" w:semiHidden="1" w:unhideWhenUsed="1"/>
     <w:lsdException w:name="Table Web 1" w:semiHidden="1" w:unhideWhenUsed="1"/>
+    <w:lsdException w:name="Table Web 2" w:semiHidden="1" w:unhideWhenUsed="1"/>
+    <w:lsdException w:name="Table Web 3" w:semiHidden="1" w:unhideWhenUsed="1"/>
     <w:lsdException w:name="Balloon Text" w:semiHidden="1" w:unhideWhenUsed="1"/>
     <w:lsdException w:name="Table Grid" w:uiPriority="39"/>
     <w:lsdException w:name="Table Theme" w:semiHidden="1" w:unhideWhenUsed="1"/>

</xml_diff>